<commit_message>
fix chapter 5 add trial balance
</commit_message>
<xml_diff>
--- a/บทที่ 5(โปรแกรมบัญชี).docx
+++ b/บทที่ 5(โปรแกรมบัญชี).docx
@@ -395,8 +395,8 @@
         </w:rPr>
         <w:drawing>
           <wp:inline distT="0" distB="0" distL="0" distR="0" wp14:anchorId="3B8933C5" wp14:editId="2F1A68C0">
-            <wp:extent cx="5731510" cy="3352566"/>
-            <wp:effectExtent l="0" t="0" r="2540" b="635"/>
+            <wp:extent cx="5976168" cy="3495675"/>
+            <wp:effectExtent l="0" t="0" r="5715" b="0"/>
             <wp:docPr id="1" name="รูปภาพ 1"/>
             <wp:cNvGraphicFramePr>
               <a:graphicFrameLocks xmlns:a="http://schemas.openxmlformats.org/drawingml/2006/main" noChangeAspect="1"/>
@@ -417,7 +417,7 @@
                   <pic:spPr>
                     <a:xfrm>
                       <a:off x="0" y="0"/>
-                      <a:ext cx="5731510" cy="3352566"/>
+                      <a:ext cx="5985247" cy="3500986"/>
                     </a:xfrm>
                     <a:prstGeom prst="rect">
                       <a:avLst/>
@@ -659,6 +659,7 @@
         </w:rPr>
         <w:t xml:space="preserve"> </w:t>
       </w:r>
+      <w:proofErr w:type="spellStart"/>
       <w:r>
         <w:rPr>
           <w:rFonts w:ascii="CordiaUPC" w:hAnsi="CordiaUPC" w:cs="CordiaUPC"/>
@@ -667,6 +668,7 @@
         </w:rPr>
         <w:t>general_journals</w:t>
       </w:r>
+      <w:proofErr w:type="spellEnd"/>
       <w:r>
         <w:rPr>
           <w:rFonts w:ascii="CordiaUPC" w:hAnsi="CordiaUPC" w:cs="CordiaUPC"/>
@@ -830,6 +832,7 @@
                 <w:sz w:val="28"/>
               </w:rPr>
             </w:pPr>
+            <w:proofErr w:type="spellStart"/>
             <w:r>
               <w:rPr>
                 <w:rFonts w:ascii="CordiaUPC" w:eastAsia="Times New Roman" w:hAnsi="CordiaUPC" w:cs="CordiaUPC"/>
@@ -838,6 +841,7 @@
               </w:rPr>
               <w:t>general_id</w:t>
             </w:r>
+            <w:proofErr w:type="spellEnd"/>
           </w:p>
         </w:tc>
         <w:tc>
@@ -917,6 +921,7 @@
                 <w:sz w:val="28"/>
               </w:rPr>
             </w:pPr>
+            <w:proofErr w:type="spellStart"/>
             <w:r>
               <w:rPr>
                 <w:rFonts w:ascii="CordiaUPC" w:eastAsia="Times New Roman" w:hAnsi="CordiaUPC" w:cs="CordiaUPC"/>
@@ -925,6 +930,7 @@
               </w:rPr>
               <w:t>general_date</w:t>
             </w:r>
+            <w:proofErr w:type="spellEnd"/>
           </w:p>
         </w:tc>
         <w:tc>
@@ -1003,6 +1009,7 @@
                 <w:sz w:val="28"/>
               </w:rPr>
             </w:pPr>
+            <w:proofErr w:type="spellStart"/>
             <w:r>
               <w:rPr>
                 <w:rFonts w:ascii="CordiaUPC" w:eastAsia="Times New Roman" w:hAnsi="CordiaUPC" w:cs="CordiaUPC"/>
@@ -1011,6 +1018,7 @@
               </w:rPr>
               <w:t>item_detail</w:t>
             </w:r>
+            <w:proofErr w:type="spellEnd"/>
           </w:p>
         </w:tc>
         <w:tc>
@@ -1089,6 +1097,7 @@
                 <w:sz w:val="28"/>
               </w:rPr>
             </w:pPr>
+            <w:proofErr w:type="spellStart"/>
             <w:r>
               <w:rPr>
                 <w:rFonts w:ascii="CordiaUPC" w:eastAsia="Times New Roman" w:hAnsi="CordiaUPC" w:cs="CordiaUPC"/>
@@ -1097,6 +1106,7 @@
               </w:rPr>
               <w:t>drcr</w:t>
             </w:r>
+            <w:proofErr w:type="spellEnd"/>
           </w:p>
         </w:tc>
         <w:tc>
@@ -1277,6 +1287,7 @@
                 <w:sz w:val="28"/>
               </w:rPr>
             </w:pPr>
+            <w:proofErr w:type="spellStart"/>
             <w:r>
               <w:rPr>
                 <w:rFonts w:ascii="CordiaUPC" w:eastAsia="Times New Roman" w:hAnsi="CordiaUPC" w:cs="CordiaUPC"/>
@@ -1285,6 +1296,7 @@
               </w:rPr>
               <w:t>ledger_id</w:t>
             </w:r>
+            <w:proofErr w:type="spellEnd"/>
           </w:p>
         </w:tc>
         <w:tc>
@@ -1363,6 +1375,7 @@
                 <w:sz w:val="28"/>
               </w:rPr>
             </w:pPr>
+            <w:proofErr w:type="spellStart"/>
             <w:r>
               <w:rPr>
                 <w:rFonts w:ascii="CordiaUPC" w:eastAsia="Times New Roman" w:hAnsi="CordiaUPC" w:cs="CordiaUPC"/>
@@ -1371,6 +1384,7 @@
               </w:rPr>
               <w:t>campus_id</w:t>
             </w:r>
+            <w:proofErr w:type="spellEnd"/>
           </w:p>
         </w:tc>
         <w:tc>
@@ -1449,6 +1463,7 @@
                 <w:sz w:val="28"/>
               </w:rPr>
             </w:pPr>
+            <w:proofErr w:type="spellStart"/>
             <w:r>
               <w:rPr>
                 <w:rFonts w:ascii="CordiaUPC" w:eastAsia="Times New Roman" w:hAnsi="CordiaUPC" w:cs="CordiaUPC"/>
@@ -1457,6 +1472,7 @@
               </w:rPr>
               <w:t>user_created</w:t>
             </w:r>
+            <w:proofErr w:type="spellEnd"/>
           </w:p>
         </w:tc>
         <w:tc>
@@ -1535,6 +1551,7 @@
                 <w:sz w:val="28"/>
               </w:rPr>
             </w:pPr>
+            <w:proofErr w:type="spellStart"/>
             <w:r>
               <w:rPr>
                 <w:rFonts w:ascii="CordiaUPC" w:eastAsia="Times New Roman" w:hAnsi="CordiaUPC" w:cs="CordiaUPC"/>
@@ -1543,6 +1560,7 @@
               </w:rPr>
               <w:t>date_created</w:t>
             </w:r>
+            <w:proofErr w:type="spellEnd"/>
           </w:p>
         </w:tc>
         <w:tc>
@@ -1621,6 +1639,7 @@
                 <w:sz w:val="28"/>
               </w:rPr>
             </w:pPr>
+            <w:proofErr w:type="spellStart"/>
             <w:r>
               <w:rPr>
                 <w:rFonts w:ascii="CordiaUPC" w:eastAsia="Times New Roman" w:hAnsi="CordiaUPC" w:cs="CordiaUPC"/>
@@ -1629,6 +1648,7 @@
               </w:rPr>
               <w:t>user_updated</w:t>
             </w:r>
+            <w:proofErr w:type="spellEnd"/>
           </w:p>
         </w:tc>
         <w:tc>
@@ -1707,6 +1727,7 @@
                 <w:sz w:val="28"/>
               </w:rPr>
             </w:pPr>
+            <w:proofErr w:type="spellStart"/>
             <w:r>
               <w:rPr>
                 <w:rFonts w:ascii="CordiaUPC" w:eastAsia="Times New Roman" w:hAnsi="CordiaUPC" w:cs="CordiaUPC"/>
@@ -1715,6 +1736,7 @@
               </w:rPr>
               <w:t>date_updated</w:t>
             </w:r>
+            <w:proofErr w:type="spellEnd"/>
           </w:p>
         </w:tc>
         <w:tc>
@@ -1995,6 +2017,7 @@
                 <w:szCs w:val="36"/>
               </w:rPr>
             </w:pPr>
+            <w:proofErr w:type="spellStart"/>
             <w:r>
               <w:rPr>
                 <w:rFonts w:ascii="CordiaUPC" w:hAnsi="CordiaUPC" w:cs="CordiaUPC"/>
@@ -2003,6 +2026,7 @@
               </w:rPr>
               <w:t>ledger_id</w:t>
             </w:r>
+            <w:proofErr w:type="spellEnd"/>
           </w:p>
         </w:tc>
         <w:tc>
@@ -2077,6 +2101,7 @@
                 <w:szCs w:val="36"/>
               </w:rPr>
             </w:pPr>
+            <w:proofErr w:type="spellStart"/>
             <w:r>
               <w:rPr>
                 <w:rFonts w:ascii="CordiaUPC" w:hAnsi="CordiaUPC" w:cs="CordiaUPC"/>
@@ -2085,6 +2110,7 @@
               </w:rPr>
               <w:t>ledger_name</w:t>
             </w:r>
+            <w:proofErr w:type="spellEnd"/>
           </w:p>
         </w:tc>
         <w:tc>
@@ -2158,6 +2184,7 @@
                 <w:szCs w:val="36"/>
               </w:rPr>
             </w:pPr>
+            <w:proofErr w:type="spellStart"/>
             <w:r>
               <w:rPr>
                 <w:rFonts w:ascii="CordiaUPC" w:hAnsi="CordiaUPC" w:cs="CordiaUPC"/>
@@ -2166,6 +2193,7 @@
               </w:rPr>
               <w:t>chart_of_account_id</w:t>
             </w:r>
+            <w:proofErr w:type="spellEnd"/>
           </w:p>
         </w:tc>
         <w:tc>
@@ -2239,6 +2267,7 @@
                 <w:szCs w:val="36"/>
               </w:rPr>
             </w:pPr>
+            <w:proofErr w:type="spellStart"/>
             <w:r>
               <w:rPr>
                 <w:rFonts w:ascii="CordiaUPC" w:hAnsi="CordiaUPC" w:cs="CordiaUPC"/>
@@ -2247,6 +2276,7 @@
               </w:rPr>
               <w:t>user_created</w:t>
             </w:r>
+            <w:proofErr w:type="spellEnd"/>
           </w:p>
         </w:tc>
         <w:tc>
@@ -2320,6 +2350,7 @@
                 <w:szCs w:val="36"/>
               </w:rPr>
             </w:pPr>
+            <w:proofErr w:type="spellStart"/>
             <w:r>
               <w:rPr>
                 <w:rFonts w:ascii="CordiaUPC" w:hAnsi="CordiaUPC" w:cs="CordiaUPC"/>
@@ -2328,6 +2359,7 @@
               </w:rPr>
               <w:t>date_created</w:t>
             </w:r>
+            <w:proofErr w:type="spellEnd"/>
           </w:p>
         </w:tc>
         <w:tc>
@@ -2401,6 +2433,7 @@
                 <w:szCs w:val="36"/>
               </w:rPr>
             </w:pPr>
+            <w:proofErr w:type="spellStart"/>
             <w:r>
               <w:rPr>
                 <w:rFonts w:ascii="CordiaUPC" w:hAnsi="CordiaUPC" w:cs="CordiaUPC"/>
@@ -2409,6 +2442,7 @@
               </w:rPr>
               <w:t>user_updated</w:t>
             </w:r>
+            <w:proofErr w:type="spellEnd"/>
           </w:p>
         </w:tc>
         <w:tc>
@@ -2482,6 +2516,7 @@
                 <w:szCs w:val="36"/>
               </w:rPr>
             </w:pPr>
+            <w:proofErr w:type="spellStart"/>
             <w:r>
               <w:rPr>
                 <w:rFonts w:ascii="CordiaUPC" w:hAnsi="CordiaUPC" w:cs="CordiaUPC"/>
@@ -2490,6 +2525,7 @@
               </w:rPr>
               <w:t>date_updated</w:t>
             </w:r>
+            <w:proofErr w:type="spellEnd"/>
           </w:p>
         </w:tc>
         <w:tc>
@@ -2589,6 +2625,7 @@
         </w:rPr>
         <w:t xml:space="preserve"> </w:t>
       </w:r>
+      <w:proofErr w:type="spellStart"/>
       <w:r>
         <w:rPr>
           <w:rFonts w:ascii="CordiaUPC" w:hAnsi="CordiaUPC" w:cs="CordiaUPC"/>
@@ -2597,6 +2634,7 @@
         </w:rPr>
         <w:t>chart_of_accounts</w:t>
       </w:r>
+      <w:proofErr w:type="spellEnd"/>
       <w:r>
         <w:rPr>
           <w:rFonts w:ascii="CordiaUPC" w:hAnsi="CordiaUPC" w:cs="CordiaUPC"/>
@@ -2768,6 +2806,7 @@
                 <w:sz w:val="28"/>
               </w:rPr>
             </w:pPr>
+            <w:proofErr w:type="spellStart"/>
             <w:r>
               <w:rPr>
                 <w:rFonts w:ascii="CordiaUPC" w:hAnsi="CordiaUPC" w:cs="CordiaUPC"/>
@@ -2776,6 +2815,7 @@
               </w:rPr>
               <w:t>chart_of_account_id</w:t>
             </w:r>
+            <w:proofErr w:type="spellEnd"/>
           </w:p>
         </w:tc>
         <w:tc>
@@ -2851,6 +2891,7 @@
                 <w:sz w:val="28"/>
               </w:rPr>
             </w:pPr>
+            <w:proofErr w:type="spellStart"/>
             <w:r>
               <w:rPr>
                 <w:rFonts w:ascii="CordiaUPC" w:hAnsi="CordiaUPC" w:cs="CordiaUPC"/>
@@ -2859,6 +2900,7 @@
               </w:rPr>
               <w:t>chart_of_account_name</w:t>
             </w:r>
+            <w:proofErr w:type="spellEnd"/>
           </w:p>
         </w:tc>
         <w:tc>
@@ -3138,6 +3180,7 @@
                 <w:sz w:val="28"/>
               </w:rPr>
             </w:pPr>
+            <w:proofErr w:type="spellStart"/>
             <w:r>
               <w:rPr>
                 <w:rFonts w:ascii="CordiaUPC" w:hAnsi="CordiaUPC" w:cs="CordiaUPC"/>
@@ -3146,6 +3189,7 @@
               </w:rPr>
               <w:t>campus_id</w:t>
             </w:r>
+            <w:proofErr w:type="spellEnd"/>
           </w:p>
         </w:tc>
         <w:tc>
@@ -3222,6 +3266,7 @@
                 <w:sz w:val="28"/>
               </w:rPr>
             </w:pPr>
+            <w:proofErr w:type="spellStart"/>
             <w:r>
               <w:rPr>
                 <w:rFonts w:ascii="CordiaUPC" w:hAnsi="CordiaUPC" w:cs="CordiaUPC"/>
@@ -3230,6 +3275,7 @@
               </w:rPr>
               <w:t>campus_name</w:t>
             </w:r>
+            <w:proofErr w:type="spellEnd"/>
           </w:p>
         </w:tc>
         <w:tc>
@@ -3305,6 +3351,7 @@
                 <w:sz w:val="28"/>
               </w:rPr>
             </w:pPr>
+            <w:proofErr w:type="spellStart"/>
             <w:r>
               <w:rPr>
                 <w:rFonts w:ascii="CordiaUPC" w:hAnsi="CordiaUPC" w:cs="CordiaUPC"/>
@@ -3313,6 +3360,7 @@
               </w:rPr>
               <w:t>campus_address</w:t>
             </w:r>
+            <w:proofErr w:type="spellEnd"/>
           </w:p>
         </w:tc>
         <w:tc>
@@ -3388,6 +3436,7 @@
                 <w:sz w:val="28"/>
               </w:rPr>
             </w:pPr>
+            <w:proofErr w:type="spellStart"/>
             <w:r>
               <w:rPr>
                 <w:rFonts w:ascii="CordiaUPC" w:hAnsi="CordiaUPC" w:cs="CordiaUPC"/>
@@ -3396,6 +3445,7 @@
               </w:rPr>
               <w:t>campus_tel</w:t>
             </w:r>
+            <w:proofErr w:type="spellEnd"/>
           </w:p>
         </w:tc>
         <w:tc>
@@ -3677,6 +3727,7 @@
                 <w:sz w:val="28"/>
               </w:rPr>
             </w:pPr>
+            <w:proofErr w:type="spellStart"/>
             <w:r>
               <w:rPr>
                 <w:rFonts w:ascii="CordiaUPC" w:hAnsi="CordiaUPC" w:cs="CordiaUPC"/>
@@ -3685,6 +3736,7 @@
               </w:rPr>
               <w:t>user_id</w:t>
             </w:r>
+            <w:proofErr w:type="spellEnd"/>
           </w:p>
         </w:tc>
         <w:tc>
@@ -3782,6 +3834,7 @@
                 <w:sz w:val="28"/>
               </w:rPr>
             </w:pPr>
+            <w:proofErr w:type="spellStart"/>
             <w:r>
               <w:rPr>
                 <w:rFonts w:ascii="CordiaUPC" w:hAnsi="CordiaUPC" w:cs="CordiaUPC"/>
@@ -3790,6 +3843,7 @@
               </w:rPr>
               <w:t>user_name</w:t>
             </w:r>
+            <w:proofErr w:type="spellEnd"/>
           </w:p>
         </w:tc>
         <w:tc>
@@ -4088,6 +4142,7 @@
                 <w:sz w:val="28"/>
               </w:rPr>
             </w:pPr>
+            <w:proofErr w:type="spellStart"/>
             <w:r>
               <w:rPr>
                 <w:rFonts w:ascii="CordiaUPC" w:hAnsi="CordiaUPC" w:cs="CordiaUPC"/>
@@ -4096,6 +4151,7 @@
               </w:rPr>
               <w:t>user_email</w:t>
             </w:r>
+            <w:proofErr w:type="spellEnd"/>
           </w:p>
         </w:tc>
         <w:tc>
@@ -4184,6 +4240,7 @@
                 <w:sz w:val="28"/>
               </w:rPr>
             </w:pPr>
+            <w:proofErr w:type="spellStart"/>
             <w:r>
               <w:rPr>
                 <w:rFonts w:ascii="CordiaUPC" w:hAnsi="CordiaUPC" w:cs="CordiaUPC"/>
@@ -4192,6 +4249,7 @@
               </w:rPr>
               <w:t>user_tel</w:t>
             </w:r>
+            <w:proofErr w:type="spellEnd"/>
           </w:p>
         </w:tc>
         <w:tc>
@@ -4279,6 +4337,7 @@
                 <w:sz w:val="28"/>
               </w:rPr>
             </w:pPr>
+            <w:proofErr w:type="spellStart"/>
             <w:r>
               <w:rPr>
                 <w:rFonts w:ascii="CordiaUPC" w:hAnsi="CordiaUPC" w:cs="CordiaUPC"/>
@@ -4287,6 +4346,7 @@
               </w:rPr>
               <w:t>user_address</w:t>
             </w:r>
+            <w:proofErr w:type="spellEnd"/>
           </w:p>
         </w:tc>
         <w:tc>
@@ -4374,6 +4434,7 @@
                 <w:sz w:val="28"/>
               </w:rPr>
             </w:pPr>
+            <w:proofErr w:type="spellStart"/>
             <w:r>
               <w:rPr>
                 <w:rFonts w:ascii="CordiaUPC" w:hAnsi="CordiaUPC" w:cs="CordiaUPC"/>
@@ -4382,6 +4443,7 @@
               </w:rPr>
               <w:t>campus_id</w:t>
             </w:r>
+            <w:proofErr w:type="spellEnd"/>
           </w:p>
         </w:tc>
         <w:tc>
@@ -4460,6 +4522,7 @@
                 <w:sz w:val="28"/>
               </w:rPr>
             </w:pPr>
+            <w:proofErr w:type="spellStart"/>
             <w:r>
               <w:rPr>
                 <w:rFonts w:ascii="CordiaUPC" w:hAnsi="CordiaUPC" w:cs="CordiaUPC"/>
@@ -4468,6 +4531,7 @@
               </w:rPr>
               <w:t>position_id</w:t>
             </w:r>
+            <w:proofErr w:type="spellEnd"/>
           </w:p>
         </w:tc>
         <w:tc>
@@ -4601,6 +4665,7 @@
                 <w:cs/>
               </w:rPr>
             </w:pPr>
+            <w:proofErr w:type="spellStart"/>
             <w:r>
               <w:rPr>
                 <w:rFonts w:ascii="CordiaUPC" w:eastAsia="Times New Roman" w:hAnsi="CordiaUPC" w:cs="CordiaUPC" w:hint="cs"/>
@@ -4608,7 +4673,17 @@
                 <w:sz w:val="28"/>
                 <w:cs/>
               </w:rPr>
-              <w:t>สถานะการใช้งาน</w:t>
+              <w:t>สถานะการ</w:t>
+            </w:r>
+            <w:proofErr w:type="spellEnd"/>
+            <w:r>
+              <w:rPr>
+                <w:rFonts w:ascii="CordiaUPC" w:eastAsia="Times New Roman" w:hAnsi="CordiaUPC" w:cs="CordiaUPC" w:hint="cs"/>
+                <w:color w:val="000000"/>
+                <w:sz w:val="28"/>
+                <w:cs/>
+              </w:rPr>
+              <w:t>ใช้งาน</w:t>
             </w:r>
           </w:p>
         </w:tc>
@@ -4836,6 +4911,7 @@
                 <w:sz w:val="28"/>
               </w:rPr>
             </w:pPr>
+            <w:proofErr w:type="spellStart"/>
             <w:r>
               <w:rPr>
                 <w:rFonts w:ascii="CordiaUPC" w:hAnsi="CordiaUPC" w:cs="CordiaUPC"/>
@@ -4844,6 +4920,7 @@
               </w:rPr>
               <w:t>position_id</w:t>
             </w:r>
+            <w:proofErr w:type="spellEnd"/>
           </w:p>
         </w:tc>
         <w:tc>
@@ -4920,6 +4997,7 @@
                 <w:sz w:val="28"/>
               </w:rPr>
             </w:pPr>
+            <w:proofErr w:type="spellStart"/>
             <w:r>
               <w:rPr>
                 <w:rFonts w:ascii="CordiaUPC" w:hAnsi="CordiaUPC" w:cs="CordiaUPC"/>
@@ -4928,6 +5006,7 @@
               </w:rPr>
               <w:t>position_name</w:t>
             </w:r>
+            <w:proofErr w:type="spellEnd"/>
           </w:p>
         </w:tc>
         <w:tc>
@@ -5011,6 +5090,7 @@
                 <w:szCs w:val="36"/>
               </w:rPr>
             </w:pPr>
+            <w:proofErr w:type="spellStart"/>
             <w:r>
               <w:rPr>
                 <w:rFonts w:ascii="CordiaUPC" w:hAnsi="CordiaUPC" w:cs="CordiaUPC"/>
@@ -5019,6 +5099,7 @@
               </w:rPr>
               <w:t>user_created</w:t>
             </w:r>
+            <w:proofErr w:type="spellEnd"/>
           </w:p>
         </w:tc>
         <w:tc>
@@ -5092,6 +5173,7 @@
                 <w:szCs w:val="36"/>
               </w:rPr>
             </w:pPr>
+            <w:proofErr w:type="spellStart"/>
             <w:r>
               <w:rPr>
                 <w:rFonts w:ascii="CordiaUPC" w:hAnsi="CordiaUPC" w:cs="CordiaUPC"/>
@@ -5100,6 +5182,7 @@
               </w:rPr>
               <w:t>date_created</w:t>
             </w:r>
+            <w:proofErr w:type="spellEnd"/>
           </w:p>
         </w:tc>
         <w:tc>
@@ -5173,6 +5256,7 @@
                 <w:szCs w:val="36"/>
               </w:rPr>
             </w:pPr>
+            <w:proofErr w:type="spellStart"/>
             <w:r>
               <w:rPr>
                 <w:rFonts w:ascii="CordiaUPC" w:hAnsi="CordiaUPC" w:cs="CordiaUPC"/>
@@ -5181,6 +5265,7 @@
               </w:rPr>
               <w:t>user_updated</w:t>
             </w:r>
+            <w:proofErr w:type="spellEnd"/>
           </w:p>
         </w:tc>
         <w:tc>
@@ -5254,6 +5339,7 @@
                 <w:szCs w:val="36"/>
               </w:rPr>
             </w:pPr>
+            <w:proofErr w:type="spellStart"/>
             <w:r>
               <w:rPr>
                 <w:rFonts w:ascii="CordiaUPC" w:hAnsi="CordiaUPC" w:cs="CordiaUPC"/>
@@ -5262,6 +5348,7 @@
               </w:rPr>
               <w:t>date_updated</w:t>
             </w:r>
+            <w:proofErr w:type="spellEnd"/>
           </w:p>
         </w:tc>
         <w:tc>
@@ -5417,12 +5504,21 @@
         </w:rPr>
         <w:t xml:space="preserve">จะใช้ </w:t>
       </w:r>
-      <w:r>
-        <w:rPr>
-          <w:rFonts w:ascii="CordiaUPC" w:hAnsi="CordiaUPC" w:cs="CordiaUPC"/>
-          <w:sz w:val="28"/>
-        </w:rPr>
-        <w:t xml:space="preserve">Baxster Admin Panel </w:t>
+      <w:proofErr w:type="spellStart"/>
+      <w:r>
+        <w:rPr>
+          <w:rFonts w:ascii="CordiaUPC" w:hAnsi="CordiaUPC" w:cs="CordiaUPC"/>
+          <w:sz w:val="28"/>
+        </w:rPr>
+        <w:t>Baxster</w:t>
+      </w:r>
+      <w:proofErr w:type="spellEnd"/>
+      <w:r>
+        <w:rPr>
+          <w:rFonts w:ascii="CordiaUPC" w:hAnsi="CordiaUPC" w:cs="CordiaUPC"/>
+          <w:sz w:val="28"/>
+        </w:rPr>
+        <w:t xml:space="preserve"> Admin Panel </w:t>
       </w:r>
       <w:r>
         <w:rPr>
@@ -5516,6 +5612,7 @@
         </w:rPr>
         <w:t xml:space="preserve"> </w:t>
       </w:r>
+      <w:proofErr w:type="spellStart"/>
       <w:r>
         <w:rPr>
           <w:rFonts w:ascii="CordiaUPC" w:hAnsi="CordiaUPC" w:cs="CordiaUPC"/>
@@ -5523,6 +5620,7 @@
         </w:rPr>
         <w:t>Typomancer</w:t>
       </w:r>
+      <w:proofErr w:type="spellEnd"/>
     </w:p>
     <w:p>
       <w:pPr>
@@ -5701,7 +5799,7 @@
         </w:rPr>
         <w:drawing>
           <wp:inline distT="0" distB="0" distL="0" distR="0" wp14:anchorId="165F67B7" wp14:editId="46FB430C">
-            <wp:extent cx="4954137" cy="3530352"/>
+            <wp:extent cx="5640629" cy="4019550"/>
             <wp:effectExtent l="0" t="0" r="0" b="0"/>
             <wp:docPr id="110" name="รูปภาพ 110"/>
             <wp:cNvGraphicFramePr>
@@ -5723,7 +5821,7 @@
                   <pic:spPr>
                     <a:xfrm>
                       <a:off x="0" y="0"/>
-                      <a:ext cx="4958548" cy="3533495"/>
+                      <a:ext cx="5646947" cy="4024052"/>
                     </a:xfrm>
                     <a:prstGeom prst="rect">
                       <a:avLst/>
@@ -5935,6 +6033,7 @@
           <w:sz w:val="28"/>
         </w:rPr>
         <w:tab/>
+        <w:t xml:space="preserve">|_ </w:t>
       </w:r>
       <w:r>
         <w:rPr>
@@ -5942,9 +6041,9 @@
           <w:i/>
           <w:iCs/>
           <w:sz w:val="28"/>
-        </w:rPr>
-        <w:tab/>
-        <w:t xml:space="preserve">|_  </w:t>
+          <w:cs/>
+        </w:rPr>
+        <w:t>งบทดลอง</w:t>
       </w:r>
       <w:r>
         <w:rPr>
@@ -5952,9 +6051,8 @@
           <w:i/>
           <w:iCs/>
           <w:sz w:val="28"/>
-          <w:cs/>
-        </w:rPr>
-        <w:t>รายงานบัญชีแยกประเภท</w:t>
+        </w:rPr>
+        <w:br/>
       </w:r>
       <w:r>
         <w:rPr>
@@ -5963,7 +6061,8 @@
           <w:iCs/>
           <w:sz w:val="28"/>
         </w:rPr>
-        <w:br/>
+        <w:tab/>
+        <w:t xml:space="preserve">|_ </w:t>
       </w:r>
       <w:r>
         <w:rPr>
@@ -5971,8 +6070,9 @@
           <w:i/>
           <w:iCs/>
           <w:sz w:val="28"/>
-        </w:rPr>
-        <w:tab/>
+          <w:cs/>
+        </w:rPr>
+        <w:t>งบดุล</w:t>
       </w:r>
       <w:r>
         <w:rPr>
@@ -5981,8 +6081,7 @@
           <w:iCs/>
           <w:sz w:val="28"/>
         </w:rPr>
-        <w:tab/>
-        <w:t xml:space="preserve">|_  </w:t>
+        <w:br/>
       </w:r>
       <w:r>
         <w:rPr>
@@ -5990,9 +6089,9 @@
           <w:i/>
           <w:iCs/>
           <w:sz w:val="28"/>
-          <w:cs/>
-        </w:rPr>
-        <w:t>ข้อมูลบัญชีแยกประเภท(เพิ่ม/แก้ไข)</w:t>
+        </w:rPr>
+        <w:tab/>
+        <w:t xml:space="preserve">|_ </w:t>
       </w:r>
       <w:r>
         <w:rPr>
@@ -6000,8 +6099,9 @@
           <w:i/>
           <w:iCs/>
           <w:sz w:val="28"/>
-        </w:rPr>
-        <w:br/>
+          <w:cs/>
+        </w:rPr>
+        <w:t>งบกำไรขาดทุน</w:t>
       </w:r>
       <w:r>
         <w:rPr>
@@ -6010,6 +6110,15 @@
           <w:iCs/>
           <w:sz w:val="28"/>
         </w:rPr>
+        <w:br/>
+      </w:r>
+      <w:r>
+        <w:rPr>
+          <w:rFonts w:ascii="CordiaUPC" w:hAnsi="CordiaUPC" w:cs="CordiaUPC"/>
+          <w:i/>
+          <w:iCs/>
+          <w:sz w:val="28"/>
+        </w:rPr>
         <w:tab/>
         <w:t xml:space="preserve">|_ </w:t>
       </w:r>
@@ -6021,7 +6130,7 @@
           <w:sz w:val="28"/>
           <w:cs/>
         </w:rPr>
-        <w:t>งบทดลอง</w:t>
+        <w:t>จัดการข้อมูลระบบ</w:t>
       </w:r>
       <w:r>
         <w:rPr>
@@ -6040,7 +6149,6 @@
           <w:sz w:val="28"/>
         </w:rPr>
         <w:tab/>
-        <w:t xml:space="preserve">|_ </w:t>
       </w:r>
       <w:r>
         <w:rPr>
@@ -6048,10 +6156,11 @@
           <w:i/>
           <w:iCs/>
           <w:sz w:val="28"/>
-          <w:cs/>
-        </w:rPr>
-        <w:t>งบดุล</w:t>
-      </w:r>
+        </w:rPr>
+        <w:tab/>
+        <w:t>|</w:t>
+      </w:r>
+      <w:proofErr w:type="gramStart"/>
       <w:r>
         <w:rPr>
           <w:rFonts w:ascii="CordiaUPC" w:hAnsi="CordiaUPC" w:cs="CordiaUPC"/>
@@ -6059,7 +6168,7 @@
           <w:iCs/>
           <w:sz w:val="28"/>
         </w:rPr>
-        <w:br/>
+        <w:t xml:space="preserve">_  </w:t>
       </w:r>
       <w:r>
         <w:rPr>
@@ -6067,87 +6176,11 @@
           <w:i/>
           <w:iCs/>
           <w:sz w:val="28"/>
-        </w:rPr>
-        <w:tab/>
-        <w:t xml:space="preserve">|_ </w:t>
-      </w:r>
-      <w:r>
-        <w:rPr>
-          <w:rFonts w:ascii="CordiaUPC" w:hAnsi="CordiaUPC" w:cs="CordiaUPC"/>
-          <w:i/>
-          <w:iCs/>
-          <w:sz w:val="28"/>
-          <w:cs/>
-        </w:rPr>
-        <w:t>งบกำไรขาดทุน</w:t>
-      </w:r>
-      <w:r>
-        <w:rPr>
-          <w:rFonts w:ascii="CordiaUPC" w:hAnsi="CordiaUPC" w:cs="CordiaUPC"/>
-          <w:i/>
-          <w:iCs/>
-          <w:sz w:val="28"/>
-        </w:rPr>
-        <w:br/>
-      </w:r>
-      <w:r>
-        <w:rPr>
-          <w:rFonts w:ascii="CordiaUPC" w:hAnsi="CordiaUPC" w:cs="CordiaUPC"/>
-          <w:i/>
-          <w:iCs/>
-          <w:sz w:val="28"/>
-        </w:rPr>
-        <w:tab/>
-        <w:t xml:space="preserve">|_ </w:t>
-      </w:r>
-      <w:r>
-        <w:rPr>
-          <w:rFonts w:ascii="CordiaUPC" w:hAnsi="CordiaUPC" w:cs="CordiaUPC"/>
-          <w:i/>
-          <w:iCs/>
-          <w:sz w:val="28"/>
-          <w:cs/>
-        </w:rPr>
-        <w:t>จัดการข้อมูลระบบ</w:t>
-      </w:r>
-      <w:r>
-        <w:rPr>
-          <w:rFonts w:ascii="CordiaUPC" w:hAnsi="CordiaUPC" w:cs="CordiaUPC"/>
-          <w:i/>
-          <w:iCs/>
-          <w:sz w:val="28"/>
-        </w:rPr>
-        <w:br/>
-      </w:r>
-      <w:r>
-        <w:rPr>
-          <w:rFonts w:ascii="CordiaUPC" w:hAnsi="CordiaUPC" w:cs="CordiaUPC"/>
-          <w:i/>
-          <w:iCs/>
-          <w:sz w:val="28"/>
-        </w:rPr>
-        <w:tab/>
-      </w:r>
-      <w:r>
-        <w:rPr>
-          <w:rFonts w:ascii="CordiaUPC" w:hAnsi="CordiaUPC" w:cs="CordiaUPC"/>
-          <w:i/>
-          <w:iCs/>
-          <w:sz w:val="28"/>
-        </w:rPr>
-        <w:tab/>
-        <w:t xml:space="preserve">|_  </w:t>
-      </w:r>
-      <w:r>
-        <w:rPr>
-          <w:rFonts w:ascii="CordiaUPC" w:hAnsi="CordiaUPC" w:cs="CordiaUPC"/>
-          <w:i/>
-          <w:iCs/>
-          <w:sz w:val="28"/>
           <w:cs/>
         </w:rPr>
         <w:t>จัดการข้อมูลผู้ใช้</w:t>
       </w:r>
+      <w:proofErr w:type="gramEnd"/>
       <w:r>
         <w:rPr>
           <w:rFonts w:ascii="CordiaUPC" w:hAnsi="CordiaUPC" w:cs="CordiaUPC"/>
@@ -6221,8 +6254,8 @@
         </w:rPr>
         <w:drawing>
           <wp:inline distT="0" distB="0" distL="0" distR="0" wp14:anchorId="39CD203B" wp14:editId="0D5A53D3">
-            <wp:extent cx="4645202" cy="3084394"/>
-            <wp:effectExtent l="0" t="0" r="3175" b="1905"/>
+            <wp:extent cx="5557961" cy="3690463"/>
+            <wp:effectExtent l="0" t="0" r="5080" b="5715"/>
             <wp:docPr id="3" name="รูปภาพ 3"/>
             <wp:cNvGraphicFramePr>
               <a:graphicFrameLocks xmlns:a="http://schemas.openxmlformats.org/drawingml/2006/main" noChangeAspect="1"/>
@@ -6243,7 +6276,7 @@
                   <pic:spPr>
                     <a:xfrm>
                       <a:off x="0" y="0"/>
-                      <a:ext cx="4651065" cy="3088287"/>
+                      <a:ext cx="5563692" cy="3694268"/>
                     </a:xfrm>
                     <a:prstGeom prst="rect">
                       <a:avLst/>
@@ -6260,7 +6293,7 @@
       <w:pPr>
         <w:jc w:val="center"/>
         <w:rPr>
-          <w:rFonts w:ascii="CordiaUPC" w:hAnsi="CordiaUPC" w:cs="CordiaUPC" w:hint="cs"/>
+          <w:rFonts w:ascii="CordiaUPC" w:hAnsi="CordiaUPC" w:cs="CordiaUPC"/>
           <w:sz w:val="28"/>
           <w:cs/>
         </w:rPr>
@@ -6278,7 +6311,7 @@
       <w:pPr>
         <w:jc w:val="center"/>
         <w:rPr>
-          <w:rFonts w:ascii="CordiaUPC" w:hAnsi="CordiaUPC" w:cs="CordiaUPC" w:hint="cs"/>
+          <w:rFonts w:ascii="CordiaUPC" w:hAnsi="CordiaUPC" w:cs="CordiaUPC"/>
           <w:sz w:val="28"/>
         </w:rPr>
       </w:pPr>
@@ -6288,8 +6321,8 @@
         </w:rPr>
         <w:drawing>
           <wp:inline distT="0" distB="0" distL="0" distR="0" wp14:anchorId="00177694" wp14:editId="3895BEE5">
-            <wp:extent cx="4537880" cy="2792057"/>
-            <wp:effectExtent l="0" t="0" r="0" b="8890"/>
+            <wp:extent cx="5582783" cy="3434964"/>
+            <wp:effectExtent l="0" t="0" r="0" b="0"/>
             <wp:docPr id="4" name="รูปภาพ 4"/>
             <wp:cNvGraphicFramePr>
               <a:graphicFrameLocks xmlns:a="http://schemas.openxmlformats.org/drawingml/2006/main" noChangeAspect="1"/>
@@ -6310,7 +6343,7 @@
                   <pic:spPr>
                     <a:xfrm>
                       <a:off x="0" y="0"/>
-                      <a:ext cx="4547368" cy="2797895"/>
+                      <a:ext cx="5598946" cy="3444908"/>
                     </a:xfrm>
                     <a:prstGeom prst="rect">
                       <a:avLst/>
@@ -6325,78 +6358,34 @@
     </w:p>
     <w:p>
       <w:pPr>
-        <w:jc w:val="center"/>
-        <w:rPr>
-          <w:rFonts w:ascii="CordiaUPC" w:hAnsi="CordiaUPC" w:cs="CordiaUPC" w:hint="cs"/>
+        <w:rPr>
+          <w:rFonts w:ascii="CordiaUPC" w:hAnsi="CordiaUPC" w:cs="CordiaUPC"/>
           <w:sz w:val="28"/>
         </w:rPr>
       </w:pPr>
     </w:p>
     <w:p>
       <w:pPr>
-        <w:jc w:val="center"/>
+        <w:ind w:firstLine="720"/>
+        <w:rPr>
+          <w:rFonts w:ascii="CordiaUPC" w:hAnsi="CordiaUPC" w:cs="CordiaUPC"/>
+          <w:sz w:val="28"/>
+        </w:rPr>
+      </w:pPr>
+      <w:r>
         <w:rPr>
           <w:rFonts w:ascii="CordiaUPC" w:hAnsi="CordiaUPC" w:cs="CordiaUPC" w:hint="cs"/>
           <w:sz w:val="28"/>
-        </w:rPr>
-      </w:pPr>
+          <w:cs/>
+        </w:rPr>
+        <w:lastRenderedPageBreak/>
+        <w:t>หน้าจอรายการบัญชีรายวัน</w:t>
+      </w:r>
     </w:p>
     <w:p>
       <w:pPr>
         <w:jc w:val="center"/>
         <w:rPr>
-          <w:rFonts w:ascii="CordiaUPC" w:hAnsi="CordiaUPC" w:cs="CordiaUPC" w:hint="cs"/>
-          <w:sz w:val="28"/>
-        </w:rPr>
-      </w:pPr>
-    </w:p>
-    <w:p>
-      <w:pPr>
-        <w:jc w:val="center"/>
-        <w:rPr>
-          <w:rFonts w:ascii="CordiaUPC" w:hAnsi="CordiaUPC" w:cs="CordiaUPC" w:hint="cs"/>
-          <w:sz w:val="28"/>
-        </w:rPr>
-      </w:pPr>
-    </w:p>
-    <w:p>
-      <w:pPr>
-        <w:rPr>
-          <w:rFonts w:ascii="CordiaUPC" w:hAnsi="CordiaUPC" w:cs="CordiaUPC" w:hint="cs"/>
-          <w:sz w:val="28"/>
-        </w:rPr>
-      </w:pPr>
-      <w:r>
-        <w:rPr>
-          <w:rFonts w:ascii="CordiaUPC" w:hAnsi="CordiaUPC" w:cs="CordiaUPC" w:hint="cs"/>
-          <w:sz w:val="28"/>
-          <w:cs/>
-        </w:rPr>
-        <w:lastRenderedPageBreak/>
-        <w:tab/>
-      </w:r>
-    </w:p>
-    <w:p>
-      <w:pPr>
-        <w:ind w:firstLine="720"/>
-        <w:rPr>
-          <w:rFonts w:ascii="CordiaUPC" w:hAnsi="CordiaUPC" w:cs="CordiaUPC" w:hint="cs"/>
-          <w:sz w:val="28"/>
-        </w:rPr>
-      </w:pPr>
-      <w:r>
-        <w:rPr>
-          <w:rFonts w:ascii="CordiaUPC" w:hAnsi="CordiaUPC" w:cs="CordiaUPC" w:hint="cs"/>
-          <w:sz w:val="28"/>
-          <w:cs/>
-        </w:rPr>
-        <w:t>หน้าจอรายการบัญชีรายวัน</w:t>
-      </w:r>
-    </w:p>
-    <w:p>
-      <w:pPr>
-        <w:jc w:val="center"/>
-        <w:rPr>
           <w:rFonts w:ascii="CordiaUPC" w:hAnsi="CordiaUPC" w:cs="CordiaUPC"/>
           <w:sz w:val="28"/>
         </w:rPr>
@@ -6407,8 +6396,8 @@
         </w:rPr>
         <w:drawing>
           <wp:inline distT="0" distB="0" distL="0" distR="0" wp14:anchorId="5BB3D8D3" wp14:editId="1D920626">
-            <wp:extent cx="4776492" cy="4346812"/>
-            <wp:effectExtent l="0" t="0" r="5080" b="0"/>
+            <wp:extent cx="5495753" cy="5001370"/>
+            <wp:effectExtent l="0" t="0" r="0" b="8890"/>
             <wp:docPr id="5" name="รูปภาพ 5"/>
             <wp:cNvGraphicFramePr>
               <a:graphicFrameLocks xmlns:a="http://schemas.openxmlformats.org/drawingml/2006/main" noChangeAspect="1"/>
@@ -6429,7 +6418,7 @@
                   <pic:spPr>
                     <a:xfrm>
                       <a:off x="0" y="0"/>
-                      <a:ext cx="4778759" cy="4348875"/>
+                      <a:ext cx="5504941" cy="5009732"/>
                     </a:xfrm>
                     <a:prstGeom prst="rect">
                       <a:avLst/>
@@ -6459,7 +6448,7 @@
           <w:numId w:val="37"/>
         </w:numPr>
         <w:rPr>
-          <w:rFonts w:ascii="CordiaUPC" w:hAnsi="CordiaUPC" w:cs="CordiaUPC" w:hint="cs"/>
+          <w:rFonts w:ascii="CordiaUPC" w:hAnsi="CordiaUPC" w:cs="CordiaUPC"/>
           <w:sz w:val="28"/>
         </w:rPr>
       </w:pPr>
@@ -6480,7 +6469,7 @@
           <w:numId w:val="37"/>
         </w:numPr>
         <w:rPr>
-          <w:rFonts w:ascii="CordiaUPC" w:hAnsi="CordiaUPC" w:cs="CordiaUPC" w:hint="cs"/>
+          <w:rFonts w:ascii="CordiaUPC" w:hAnsi="CordiaUPC" w:cs="CordiaUPC"/>
           <w:sz w:val="28"/>
           <w:cs/>
         </w:rPr>
@@ -6505,7 +6494,7 @@
     <w:p>
       <w:pPr>
         <w:rPr>
-          <w:rFonts w:ascii="CordiaUPC" w:hAnsi="CordiaUPC" w:cs="CordiaUPC" w:hint="cs"/>
+          <w:rFonts w:ascii="CordiaUPC" w:hAnsi="CordiaUPC" w:cs="CordiaUPC"/>
           <w:b/>
           <w:bCs/>
           <w:sz w:val="32"/>
@@ -6516,7 +6505,7 @@
     <w:p>
       <w:pPr>
         <w:rPr>
-          <w:rFonts w:ascii="CordiaUPC" w:hAnsi="CordiaUPC" w:cs="CordiaUPC" w:hint="cs"/>
+          <w:rFonts w:ascii="CordiaUPC" w:hAnsi="CordiaUPC" w:cs="CordiaUPC"/>
           <w:b/>
           <w:bCs/>
           <w:sz w:val="32"/>
@@ -6527,7 +6516,7 @@
     <w:p>
       <w:pPr>
         <w:rPr>
-          <w:rFonts w:ascii="CordiaUPC" w:hAnsi="CordiaUPC" w:cs="CordiaUPC" w:hint="cs"/>
+          <w:rFonts w:ascii="CordiaUPC" w:hAnsi="CordiaUPC" w:cs="CordiaUPC"/>
           <w:b/>
           <w:bCs/>
           <w:sz w:val="32"/>
@@ -6538,7 +6527,7 @@
     <w:p>
       <w:pPr>
         <w:rPr>
-          <w:rFonts w:ascii="CordiaUPC" w:hAnsi="CordiaUPC" w:cs="CordiaUPC" w:hint="cs"/>
+          <w:rFonts w:ascii="CordiaUPC" w:hAnsi="CordiaUPC" w:cs="CordiaUPC"/>
           <w:b/>
           <w:bCs/>
           <w:sz w:val="32"/>
@@ -6550,17 +6539,6 @@
       <w:pPr>
         <w:rPr>
           <w:rFonts w:ascii="CordiaUPC" w:hAnsi="CordiaUPC" w:cs="CordiaUPC"/>
-          <w:b/>
-          <w:bCs/>
-          <w:sz w:val="32"/>
-          <w:szCs w:val="32"/>
-        </w:rPr>
-      </w:pPr>
-    </w:p>
-    <w:p>
-      <w:pPr>
-        <w:rPr>
-          <w:rFonts w:ascii="CordiaUPC" w:hAnsi="CordiaUPC" w:cs="CordiaUPC" w:hint="cs"/>
           <w:sz w:val="28"/>
         </w:rPr>
       </w:pPr>
@@ -6588,10 +6566,10 @@
           <w:noProof/>
         </w:rPr>
         <w:drawing>
-          <wp:inline distT="0" distB="0" distL="0" distR="0" wp14:anchorId="2EFFDA88" wp14:editId="2DE48D12">
-            <wp:extent cx="4353636" cy="3722452"/>
-            <wp:effectExtent l="0" t="0" r="8890" b="0"/>
-            <wp:docPr id="6" name="รูปภาพ 6"/>
+          <wp:inline distT="0" distB="0" distL="0" distR="0" wp14:anchorId="7FA01C43" wp14:editId="68940734">
+            <wp:extent cx="4119413" cy="3677984"/>
+            <wp:effectExtent l="0" t="0" r="0" b="0"/>
+            <wp:docPr id="2" name="รูปภาพ 2"/>
             <wp:cNvGraphicFramePr>
               <a:graphicFrameLocks xmlns:a="http://schemas.openxmlformats.org/drawingml/2006/main" noChangeAspect="1"/>
             </wp:cNvGraphicFramePr>
@@ -6611,7 +6589,7 @@
                   <pic:spPr>
                     <a:xfrm>
                       <a:off x="0" y="0"/>
-                      <a:ext cx="4360264" cy="3728119"/>
+                      <a:ext cx="4119018" cy="3677631"/>
                     </a:xfrm>
                     <a:prstGeom prst="rect">
                       <a:avLst/>
@@ -6628,7 +6606,7 @@
       <w:pPr>
         <w:jc w:val="center"/>
         <w:rPr>
-          <w:rFonts w:ascii="CordiaUPC" w:hAnsi="CordiaUPC" w:cs="CordiaUPC" w:hint="cs"/>
+          <w:rFonts w:ascii="CordiaUPC" w:hAnsi="CordiaUPC" w:cs="CordiaUPC"/>
           <w:sz w:val="28"/>
           <w:cs/>
         </w:rPr>
@@ -6662,7 +6640,7 @@
       <w:pPr>
         <w:jc w:val="center"/>
         <w:rPr>
-          <w:rFonts w:ascii="CordiaUPC" w:hAnsi="CordiaUPC" w:cs="CordiaUPC" w:hint="cs"/>
+          <w:rFonts w:ascii="CordiaUPC" w:hAnsi="CordiaUPC" w:cs="CordiaUPC"/>
           <w:sz w:val="28"/>
         </w:rPr>
       </w:pPr>
@@ -6671,10 +6649,10 @@
           <w:noProof/>
         </w:rPr>
         <w:drawing>
-          <wp:inline distT="0" distB="0" distL="0" distR="0" wp14:anchorId="62140D5A" wp14:editId="315EEDB3">
-            <wp:extent cx="5731510" cy="3445029"/>
-            <wp:effectExtent l="0" t="0" r="2540" b="3175"/>
-            <wp:docPr id="7" name="รูปภาพ 7"/>
+          <wp:inline distT="0" distB="0" distL="0" distR="0" wp14:anchorId="6D40D255" wp14:editId="15CB495D">
+            <wp:extent cx="4715301" cy="3286605"/>
+            <wp:effectExtent l="0" t="0" r="0" b="9525"/>
+            <wp:docPr id="8" name="รูปภาพ 8"/>
             <wp:cNvGraphicFramePr>
               <a:graphicFrameLocks xmlns:a="http://schemas.openxmlformats.org/drawingml/2006/main" noChangeAspect="1"/>
             </wp:cNvGraphicFramePr>
@@ -6694,7 +6672,7 @@
                   <pic:spPr>
                     <a:xfrm>
                       <a:off x="0" y="0"/>
-                      <a:ext cx="5731510" cy="3445029"/>
+                      <a:ext cx="4718774" cy="3289026"/>
                     </a:xfrm>
                     <a:prstGeom prst="rect">
                       <a:avLst/>
@@ -6712,7 +6690,6 @@
         <w:rPr>
           <w:rFonts w:ascii="CordiaUPC" w:hAnsi="CordiaUPC" w:cs="CordiaUPC" w:hint="cs"/>
           <w:sz w:val="28"/>
-          <w:cs/>
         </w:rPr>
       </w:pPr>
       <w:r>
@@ -6731,39 +6708,607 @@
         </w:rPr>
         <w:t>สามารถกรองข้อมูลที่ต้องการได้จากการกำหนดช่วงของเวลา</w:t>
       </w:r>
+    </w:p>
+    <w:p>
+      <w:pPr>
+        <w:rPr>
+          <w:rFonts w:ascii="CordiaUPC" w:hAnsi="CordiaUPC" w:cs="CordiaUPC" w:hint="cs"/>
+          <w:sz w:val="28"/>
+        </w:rPr>
+      </w:pPr>
+    </w:p>
+    <w:p>
+      <w:pPr>
+        <w:rPr>
+          <w:rFonts w:ascii="CordiaUPC" w:hAnsi="CordiaUPC" w:cs="CordiaUPC" w:hint="cs"/>
+          <w:sz w:val="28"/>
+        </w:rPr>
+      </w:pPr>
+      <w:r>
+        <w:rPr>
+          <w:rFonts w:ascii="CordiaUPC" w:hAnsi="CordiaUPC" w:cs="CordiaUPC" w:hint="cs"/>
+          <w:sz w:val="28"/>
+          <w:cs/>
+        </w:rPr>
+        <w:lastRenderedPageBreak/>
+        <w:tab/>
+        <w:t>หน้าจอการเพิ่มสมุดบัญชีแยกประเภท</w:t>
+      </w:r>
+    </w:p>
+    <w:p>
+      <w:pPr>
+        <w:jc w:val="center"/>
+        <w:rPr>
+          <w:rFonts w:ascii="CordiaUPC" w:hAnsi="CordiaUPC" w:cs="CordiaUPC" w:hint="cs"/>
+          <w:sz w:val="28"/>
+        </w:rPr>
+      </w:pPr>
+      <w:r>
+        <w:rPr>
+          <w:noProof/>
+        </w:rPr>
+        <w:drawing>
+          <wp:inline distT="0" distB="0" distL="0" distR="0" wp14:anchorId="4306C658" wp14:editId="3BCF85C4">
+            <wp:extent cx="4790364" cy="2575843"/>
+            <wp:effectExtent l="0" t="0" r="0" b="0"/>
+            <wp:docPr id="9" name="รูปภาพ 9"/>
+            <wp:cNvGraphicFramePr>
+              <a:graphicFrameLocks xmlns:a="http://schemas.openxmlformats.org/drawingml/2006/main" noChangeAspect="1"/>
+            </wp:cNvGraphicFramePr>
+            <a:graphic xmlns:a="http://schemas.openxmlformats.org/drawingml/2006/main">
+              <a:graphicData uri="http://schemas.openxmlformats.org/drawingml/2006/picture">
+                <pic:pic xmlns:pic="http://schemas.openxmlformats.org/drawingml/2006/picture">
+                  <pic:nvPicPr>
+                    <pic:cNvPr id="0" name=""/>
+                    <pic:cNvPicPr/>
+                  </pic:nvPicPr>
+                  <pic:blipFill>
+                    <a:blip r:embed="rId16"/>
+                    <a:stretch>
+                      <a:fillRect/>
+                    </a:stretch>
+                  </pic:blipFill>
+                  <pic:spPr>
+                    <a:xfrm>
+                      <a:off x="0" y="0"/>
+                      <a:ext cx="4801786" cy="2581985"/>
+                    </a:xfrm>
+                    <a:prstGeom prst="rect">
+                      <a:avLst/>
+                    </a:prstGeom>
+                  </pic:spPr>
+                </pic:pic>
+              </a:graphicData>
+            </a:graphic>
+          </wp:inline>
+        </w:drawing>
+      </w:r>
+    </w:p>
+    <w:p>
+      <w:pPr>
+        <w:rPr>
+          <w:rFonts w:ascii="CordiaUPC" w:hAnsi="CordiaUPC" w:cs="CordiaUPC" w:hint="cs"/>
+          <w:sz w:val="28"/>
+          <w:cs/>
+        </w:rPr>
+      </w:pPr>
+      <w:r>
+        <w:rPr>
+          <w:rFonts w:ascii="CordiaUPC" w:hAnsi="CordiaUPC" w:cs="CordiaUPC" w:hint="cs"/>
+          <w:sz w:val="28"/>
+          <w:cs/>
+        </w:rPr>
+        <w:tab/>
+      </w:r>
+      <w:r>
+        <w:rPr>
+          <w:rFonts w:ascii="CordiaUPC" w:hAnsi="CordiaUPC" w:cs="CordiaUPC" w:hint="cs"/>
+          <w:sz w:val="28"/>
+          <w:cs/>
+        </w:rPr>
+        <w:t>หน้าจอ</w:t>
+      </w:r>
+      <w:r>
+        <w:rPr>
+          <w:rFonts w:ascii="CordiaUPC" w:hAnsi="CordiaUPC" w:cs="CordiaUPC" w:hint="cs"/>
+          <w:sz w:val="28"/>
+          <w:cs/>
+        </w:rPr>
+        <w:t>แสดง</w:t>
+      </w:r>
+      <w:r>
+        <w:rPr>
+          <w:rFonts w:ascii="CordiaUPC" w:hAnsi="CordiaUPC" w:cs="CordiaUPC" w:hint="cs"/>
+          <w:sz w:val="28"/>
+          <w:cs/>
+        </w:rPr>
+        <w:t>งบทดลอง</w:t>
+      </w:r>
+      <w:r>
+        <w:rPr>
+          <w:rFonts w:ascii="CordiaUPC" w:hAnsi="CordiaUPC" w:cs="CordiaUPC" w:hint="cs"/>
+          <w:sz w:val="28"/>
+          <w:cs/>
+        </w:rPr>
+        <w:t>(ค้นหา)</w:t>
+      </w:r>
+    </w:p>
+    <w:p>
+      <w:pPr>
+        <w:jc w:val="center"/>
+        <w:rPr>
+          <w:rFonts w:ascii="CordiaUPC" w:hAnsi="CordiaUPC" w:cs="CordiaUPC"/>
+          <w:b/>
+          <w:bCs/>
+          <w:sz w:val="32"/>
+          <w:szCs w:val="32"/>
+        </w:rPr>
+      </w:pPr>
+      <w:r>
+        <w:rPr>
+          <w:noProof/>
+        </w:rPr>
+        <w:drawing>
+          <wp:inline distT="0" distB="0" distL="0" distR="0" wp14:anchorId="3959A06A" wp14:editId="478A1B31">
+            <wp:extent cx="4856672" cy="4161379"/>
+            <wp:effectExtent l="0" t="0" r="1270" b="0"/>
+            <wp:docPr id="14" name="รูปภาพ 14"/>
+            <wp:cNvGraphicFramePr>
+              <a:graphicFrameLocks xmlns:a="http://schemas.openxmlformats.org/drawingml/2006/main" noChangeAspect="1"/>
+            </wp:cNvGraphicFramePr>
+            <a:graphic xmlns:a="http://schemas.openxmlformats.org/drawingml/2006/main">
+              <a:graphicData uri="http://schemas.openxmlformats.org/drawingml/2006/picture">
+                <pic:pic xmlns:pic="http://schemas.openxmlformats.org/drawingml/2006/picture">
+                  <pic:nvPicPr>
+                    <pic:cNvPr id="0" name=""/>
+                    <pic:cNvPicPr/>
+                  </pic:nvPicPr>
+                  <pic:blipFill>
+                    <a:blip r:embed="rId17"/>
+                    <a:stretch>
+                      <a:fillRect/>
+                    </a:stretch>
+                  </pic:blipFill>
+                  <pic:spPr>
+                    <a:xfrm>
+                      <a:off x="0" y="0"/>
+                      <a:ext cx="4860919" cy="4165018"/>
+                    </a:xfrm>
+                    <a:prstGeom prst="rect">
+                      <a:avLst/>
+                    </a:prstGeom>
+                  </pic:spPr>
+                </pic:pic>
+              </a:graphicData>
+            </a:graphic>
+          </wp:inline>
+        </w:drawing>
+      </w:r>
+    </w:p>
+    <w:p>
+      <w:pPr>
+        <w:ind w:left="720"/>
+        <w:rPr>
+          <w:rFonts w:ascii="CordiaUPC" w:hAnsi="CordiaUPC" w:cs="CordiaUPC"/>
+          <w:sz w:val="28"/>
+        </w:rPr>
+      </w:pPr>
+      <w:r>
+        <w:rPr>
+          <w:rFonts w:ascii="CordiaUPC" w:hAnsi="CordiaUPC" w:cs="CordiaUPC"/>
+          <w:sz w:val="28"/>
+        </w:rPr>
+        <w:t xml:space="preserve">- </w:t>
+      </w:r>
+      <w:r>
+        <w:rPr>
+          <w:rFonts w:ascii="CordiaUPC" w:hAnsi="CordiaUPC" w:cs="CordiaUPC" w:hint="cs"/>
+          <w:sz w:val="28"/>
+          <w:cs/>
+        </w:rPr>
+        <w:t>เมื่อเลือกคลิกที่เดือน</w:t>
+      </w:r>
+      <w:r>
+        <w:rPr>
+          <w:rFonts w:ascii="CordiaUPC" w:hAnsi="CordiaUPC" w:cs="CordiaUPC" w:hint="cs"/>
+          <w:sz w:val="28"/>
+          <w:cs/>
+        </w:rPr>
+        <w:t>ที่ต้องการจะแสดงงบทดลอง</w:t>
+      </w:r>
+      <w:r>
+        <w:rPr>
+          <w:rFonts w:ascii="CordiaUPC" w:hAnsi="CordiaUPC" w:cs="CordiaUPC" w:hint="cs"/>
+          <w:sz w:val="28"/>
+          <w:cs/>
+        </w:rPr>
+        <w:t>ของเดือนนั้นๆ</w:t>
+      </w:r>
+      <w:r>
+        <w:rPr>
+          <w:rFonts w:ascii="CordiaUPC" w:hAnsi="CordiaUPC" w:cs="CordiaUPC" w:hint="cs"/>
+          <w:sz w:val="28"/>
+          <w:cs/>
+        </w:rPr>
+        <w:br/>
+      </w:r>
+      <w:r>
+        <w:rPr>
+          <w:rFonts w:ascii="CordiaUPC" w:hAnsi="CordiaUPC" w:cs="CordiaUPC"/>
+          <w:sz w:val="28"/>
+        </w:rPr>
+        <w:t xml:space="preserve">- </w:t>
+      </w:r>
+      <w:r>
+        <w:rPr>
+          <w:rFonts w:ascii="CordiaUPC" w:hAnsi="CordiaUPC" w:cs="CordiaUPC" w:hint="cs"/>
+          <w:sz w:val="28"/>
+          <w:cs/>
+        </w:rPr>
+        <w:t>สามารถค้นหาตามเงื่อนไขต่างๆ โดยแบ่งออกเป็น 3 แทบ ได</w:t>
+      </w:r>
+      <w:r>
+        <w:rPr>
+          <w:rFonts w:ascii="CordiaUPC" w:hAnsi="CordiaUPC" w:cs="CordiaUPC" w:hint="cs"/>
+          <w:sz w:val="28"/>
+          <w:cs/>
+        </w:rPr>
+        <w:t>้แก่ การค้นหาตามปีปัจจุบัน งบทดลอง</w:t>
+      </w:r>
+      <w:r>
+        <w:rPr>
+          <w:rFonts w:ascii="CordiaUPC" w:hAnsi="CordiaUPC" w:cs="CordiaUPC" w:hint="cs"/>
+          <w:sz w:val="28"/>
+          <w:cs/>
+        </w:rPr>
+        <w:t>ในอดีต และรูปแบบเงื่อนไขที่กำหนดเอง</w:t>
+      </w:r>
+    </w:p>
+    <w:p>
+      <w:pPr>
+        <w:ind w:left="720"/>
+        <w:rPr>
+          <w:rFonts w:ascii="CordiaUPC" w:hAnsi="CordiaUPC" w:cs="CordiaUPC" w:hint="cs"/>
+          <w:sz w:val="28"/>
+        </w:rPr>
+      </w:pPr>
+    </w:p>
+    <w:p>
+      <w:pPr>
+        <w:ind w:left="720"/>
+        <w:jc w:val="center"/>
+        <w:rPr>
+          <w:rFonts w:ascii="CordiaUPC" w:hAnsi="CordiaUPC" w:cs="CordiaUPC" w:hint="cs"/>
+          <w:sz w:val="28"/>
+        </w:rPr>
+      </w:pPr>
+      <w:r>
+        <w:rPr>
+          <w:noProof/>
+        </w:rPr>
+        <w:drawing>
+          <wp:inline distT="0" distB="0" distL="0" distR="0" wp14:anchorId="4927D3A5" wp14:editId="52B139AB">
+            <wp:extent cx="4985296" cy="4175185"/>
+            <wp:effectExtent l="0" t="0" r="6350" b="0"/>
+            <wp:docPr id="15" name="รูปภาพ 15"/>
+            <wp:cNvGraphicFramePr>
+              <a:graphicFrameLocks xmlns:a="http://schemas.openxmlformats.org/drawingml/2006/main" noChangeAspect="1"/>
+            </wp:cNvGraphicFramePr>
+            <a:graphic xmlns:a="http://schemas.openxmlformats.org/drawingml/2006/main">
+              <a:graphicData uri="http://schemas.openxmlformats.org/drawingml/2006/picture">
+                <pic:pic xmlns:pic="http://schemas.openxmlformats.org/drawingml/2006/picture">
+                  <pic:nvPicPr>
+                    <pic:cNvPr id="0" name=""/>
+                    <pic:cNvPicPr/>
+                  </pic:nvPicPr>
+                  <pic:blipFill>
+                    <a:blip r:embed="rId18"/>
+                    <a:stretch>
+                      <a:fillRect/>
+                    </a:stretch>
+                  </pic:blipFill>
+                  <pic:spPr>
+                    <a:xfrm>
+                      <a:off x="0" y="0"/>
+                      <a:ext cx="4981024" cy="4171607"/>
+                    </a:xfrm>
+                    <a:prstGeom prst="rect">
+                      <a:avLst/>
+                    </a:prstGeom>
+                  </pic:spPr>
+                </pic:pic>
+              </a:graphicData>
+            </a:graphic>
+          </wp:inline>
+        </w:drawing>
+      </w:r>
+    </w:p>
+    <w:p>
+      <w:pPr>
+        <w:ind w:left="1440"/>
+        <w:rPr>
+          <w:rFonts w:ascii="CordiaUPC" w:hAnsi="CordiaUPC" w:cs="CordiaUPC" w:hint="cs"/>
+          <w:sz w:val="28"/>
+        </w:rPr>
+      </w:pPr>
+      <w:r>
+        <w:rPr>
+          <w:rFonts w:ascii="CordiaUPC" w:hAnsi="CordiaUPC" w:cs="CordiaUPC"/>
+          <w:sz w:val="28"/>
+        </w:rPr>
+        <w:t xml:space="preserve">- </w:t>
+      </w:r>
+      <w:r>
+        <w:rPr>
+          <w:rFonts w:ascii="CordiaUPC" w:hAnsi="CordiaUPC" w:cs="CordiaUPC" w:hint="cs"/>
+          <w:sz w:val="28"/>
+          <w:cs/>
+        </w:rPr>
+        <w:t>เมื่อเลือกคลิกที่เดือนที่ต้องการจะแสดงงบดุลของ</w:t>
+      </w:r>
+      <w:r>
+        <w:rPr>
+          <w:rFonts w:ascii="CordiaUPC" w:hAnsi="CordiaUPC" w:cs="CordiaUPC" w:hint="cs"/>
+          <w:sz w:val="28"/>
+          <w:cs/>
+        </w:rPr>
+        <w:t>ปี</w:t>
+      </w:r>
+      <w:r>
+        <w:rPr>
+          <w:rFonts w:ascii="CordiaUPC" w:hAnsi="CordiaUPC" w:cs="CordiaUPC" w:hint="cs"/>
+          <w:sz w:val="28"/>
+          <w:cs/>
+        </w:rPr>
+        <w:t>นั้นๆ</w:t>
+      </w:r>
+    </w:p>
+    <w:p>
+      <w:pPr>
+        <w:ind w:left="1440"/>
+        <w:rPr>
+          <w:rFonts w:ascii="CordiaUPC" w:hAnsi="CordiaUPC" w:cs="CordiaUPC" w:hint="cs"/>
+          <w:sz w:val="28"/>
+        </w:rPr>
+      </w:pPr>
+      <w:r>
+        <w:rPr>
+          <w:noProof/>
+        </w:rPr>
+        <w:drawing>
+          <wp:inline distT="0" distB="0" distL="0" distR="0" wp14:anchorId="012C5E3B" wp14:editId="04D796F2">
+            <wp:extent cx="4418783" cy="2913753"/>
+            <wp:effectExtent l="0" t="0" r="1270" b="1270"/>
+            <wp:docPr id="16" name="รูปภาพ 16"/>
+            <wp:cNvGraphicFramePr>
+              <a:graphicFrameLocks xmlns:a="http://schemas.openxmlformats.org/drawingml/2006/main" noChangeAspect="1"/>
+            </wp:cNvGraphicFramePr>
+            <a:graphic xmlns:a="http://schemas.openxmlformats.org/drawingml/2006/main">
+              <a:graphicData uri="http://schemas.openxmlformats.org/drawingml/2006/picture">
+                <pic:pic xmlns:pic="http://schemas.openxmlformats.org/drawingml/2006/picture">
+                  <pic:nvPicPr>
+                    <pic:cNvPr id="0" name=""/>
+                    <pic:cNvPicPr/>
+                  </pic:nvPicPr>
+                  <pic:blipFill>
+                    <a:blip r:embed="rId19"/>
+                    <a:stretch>
+                      <a:fillRect/>
+                    </a:stretch>
+                  </pic:blipFill>
+                  <pic:spPr>
+                    <a:xfrm>
+                      <a:off x="0" y="0"/>
+                      <a:ext cx="4419949" cy="2914522"/>
+                    </a:xfrm>
+                    <a:prstGeom prst="rect">
+                      <a:avLst/>
+                    </a:prstGeom>
+                  </pic:spPr>
+                </pic:pic>
+              </a:graphicData>
+            </a:graphic>
+          </wp:inline>
+        </w:drawing>
+      </w:r>
+    </w:p>
+    <w:p>
+      <w:pPr>
+        <w:ind w:left="1440"/>
+        <w:rPr>
+          <w:rFonts w:ascii="CordiaUPC" w:hAnsi="CordiaUPC" w:cs="CordiaUPC" w:hint="cs"/>
+          <w:sz w:val="28"/>
+        </w:rPr>
+      </w:pPr>
+      <w:r>
+        <w:rPr>
+          <w:rFonts w:ascii="CordiaUPC" w:hAnsi="CordiaUPC" w:cs="CordiaUPC" w:hint="cs"/>
+          <w:sz w:val="28"/>
+          <w:cs/>
+        </w:rPr>
+        <w:t xml:space="preserve">- ในแถบ </w:t>
+      </w:r>
+      <w:r>
+        <w:rPr>
+          <w:rFonts w:ascii="CordiaUPC" w:hAnsi="CordiaUPC" w:cs="CordiaUPC" w:hint="cs"/>
+          <w:sz w:val="28"/>
+          <w:cs/>
+        </w:rPr>
+        <w:t>กำหนดเอง สามารถกำหนดการแสดงงบทดลอง</w:t>
+      </w:r>
+      <w:r>
+        <w:rPr>
+          <w:rFonts w:ascii="CordiaUPC" w:hAnsi="CordiaUPC" w:cs="CordiaUPC" w:hint="cs"/>
+          <w:sz w:val="28"/>
+          <w:cs/>
+        </w:rPr>
+        <w:t xml:space="preserve"> ตามวันที่กำหนดได้</w:t>
+      </w:r>
+    </w:p>
+    <w:p>
+      <w:pPr>
+        <w:ind w:firstLine="720"/>
+        <w:rPr>
+          <w:rFonts w:ascii="CordiaUPC" w:hAnsi="CordiaUPC" w:cs="CordiaUPC" w:hint="cs"/>
+          <w:sz w:val="28"/>
+        </w:rPr>
+      </w:pPr>
+      <w:r>
+        <w:rPr>
+          <w:rFonts w:ascii="CordiaUPC" w:hAnsi="CordiaUPC" w:cs="CordiaUPC" w:hint="cs"/>
+          <w:sz w:val="28"/>
+          <w:cs/>
+        </w:rPr>
+        <w:lastRenderedPageBreak/>
+        <w:t>หน้าจอแสดงงบทดลอง</w:t>
+      </w:r>
+    </w:p>
+    <w:p>
+      <w:pPr>
+        <w:jc w:val="center"/>
+        <w:rPr>
+          <w:rFonts w:ascii="CordiaUPC" w:hAnsi="CordiaUPC" w:cs="CordiaUPC"/>
+          <w:sz w:val="28"/>
+        </w:rPr>
+      </w:pPr>
+      <w:r>
+        <w:rPr>
+          <w:noProof/>
+        </w:rPr>
+        <w:drawing>
+          <wp:inline distT="0" distB="0" distL="0" distR="0" wp14:anchorId="28FFF4CA" wp14:editId="7AA03B25">
+            <wp:extent cx="5876925" cy="5870018"/>
+            <wp:effectExtent l="0" t="0" r="0" b="0"/>
+            <wp:docPr id="21" name="รูปภาพ 21"/>
+            <wp:cNvGraphicFramePr>
+              <a:graphicFrameLocks xmlns:a="http://schemas.openxmlformats.org/drawingml/2006/main" noChangeAspect="1"/>
+            </wp:cNvGraphicFramePr>
+            <a:graphic xmlns:a="http://schemas.openxmlformats.org/drawingml/2006/main">
+              <a:graphicData uri="http://schemas.openxmlformats.org/drawingml/2006/picture">
+                <pic:pic xmlns:pic="http://schemas.openxmlformats.org/drawingml/2006/picture">
+                  <pic:nvPicPr>
+                    <pic:cNvPr id="0" name=""/>
+                    <pic:cNvPicPr/>
+                  </pic:nvPicPr>
+                  <pic:blipFill>
+                    <a:blip r:embed="rId20"/>
+                    <a:stretch>
+                      <a:fillRect/>
+                    </a:stretch>
+                  </pic:blipFill>
+                  <pic:spPr>
+                    <a:xfrm>
+                      <a:off x="0" y="0"/>
+                      <a:ext cx="5877181" cy="5870273"/>
+                    </a:xfrm>
+                    <a:prstGeom prst="rect">
+                      <a:avLst/>
+                    </a:prstGeom>
+                  </pic:spPr>
+                </pic:pic>
+              </a:graphicData>
+            </a:graphic>
+          </wp:inline>
+        </w:drawing>
+      </w:r>
+    </w:p>
+    <w:p>
+      <w:pPr>
+        <w:rPr>
+          <w:rFonts w:ascii="CordiaUPC" w:hAnsi="CordiaUPC" w:cs="CordiaUPC" w:hint="cs"/>
+          <w:sz w:val="28"/>
+        </w:rPr>
+      </w:pPr>
+      <w:r>
+        <w:rPr>
+          <w:rFonts w:ascii="CordiaUPC" w:hAnsi="CordiaUPC" w:cs="CordiaUPC" w:hint="cs"/>
+          <w:sz w:val="28"/>
+          <w:cs/>
+        </w:rPr>
+        <w:tab/>
+        <w:t>- แสดงรายการทั้งหมดของช่วงเวลาที่ได้ทำการเลือก</w:t>
+      </w:r>
+      <w:r>
+        <w:rPr>
+          <w:rFonts w:ascii="CordiaUPC" w:hAnsi="CordiaUPC" w:cs="CordiaUPC"/>
+          <w:sz w:val="28"/>
+        </w:rPr>
+        <w:br/>
+      </w:r>
+      <w:r>
+        <w:rPr>
+          <w:rFonts w:ascii="CordiaUPC" w:hAnsi="CordiaUPC" w:cs="CordiaUPC" w:hint="cs"/>
+          <w:sz w:val="28"/>
+          <w:cs/>
+        </w:rPr>
+        <w:tab/>
+        <w:t>- แสดงยอดรวมของเดบิต เครดิต</w:t>
+      </w:r>
+      <w:r>
+        <w:rPr>
+          <w:rFonts w:ascii="CordiaUPC" w:hAnsi="CordiaUPC" w:cs="CordiaUPC"/>
+          <w:sz w:val="28"/>
+          <w:cs/>
+        </w:rPr>
+        <w:br/>
+      </w:r>
+      <w:r>
+        <w:rPr>
+          <w:rFonts w:ascii="CordiaUPC" w:hAnsi="CordiaUPC" w:cs="CordiaUPC" w:hint="cs"/>
+          <w:sz w:val="28"/>
+          <w:cs/>
+        </w:rPr>
+        <w:tab/>
+        <w:t>- สามารถจัดพิมพ์รายงานได้</w:t>
+      </w:r>
+    </w:p>
+    <w:p>
+      <w:pPr>
+        <w:rPr>
+          <w:rFonts w:ascii="CordiaUPC" w:hAnsi="CordiaUPC" w:cs="CordiaUPC" w:hint="cs"/>
+          <w:sz w:val="28"/>
+        </w:rPr>
+      </w:pPr>
+    </w:p>
+    <w:p>
+      <w:pPr>
+        <w:rPr>
+          <w:rFonts w:ascii="CordiaUPC" w:hAnsi="CordiaUPC" w:cs="CordiaUPC" w:hint="cs"/>
+          <w:sz w:val="28"/>
+        </w:rPr>
+      </w:pPr>
+    </w:p>
+    <w:p>
+      <w:pPr>
+        <w:rPr>
+          <w:rFonts w:ascii="CordiaUPC" w:hAnsi="CordiaUPC" w:cs="CordiaUPC"/>
+          <w:sz w:val="28"/>
+          <w:cs/>
+        </w:rPr>
+      </w:pPr>
       <w:bookmarkStart w:id="0" w:name="_GoBack"/>
       <w:bookmarkEnd w:id="0"/>
     </w:p>
     <w:p>
       <w:pPr>
         <w:rPr>
-          <w:rFonts w:ascii="CordiaUPC" w:hAnsi="CordiaUPC" w:cs="CordiaUPC" w:hint="cs"/>
+          <w:rFonts w:ascii="CordiaUPC" w:hAnsi="CordiaUPC" w:cs="CordiaUPC"/>
           <w:b/>
           <w:bCs/>
           <w:sz w:val="32"/>
           <w:szCs w:val="32"/>
         </w:rPr>
       </w:pPr>
-    </w:p>
-    <w:p>
-      <w:pPr>
+      <w:r>
         <w:rPr>
           <w:rFonts w:ascii="CordiaUPC" w:hAnsi="CordiaUPC" w:cs="CordiaUPC"/>
           <w:b/>
           <w:bCs/>
           <w:sz w:val="32"/>
           <w:szCs w:val="32"/>
-        </w:rPr>
-      </w:pPr>
-      <w:r>
-        <w:rPr>
-          <w:rFonts w:ascii="CordiaUPC" w:hAnsi="CordiaUPC" w:cs="CordiaUPC"/>
-          <w:b/>
-          <w:bCs/>
-          <w:sz w:val="32"/>
-          <w:szCs w:val="32"/>
-          <w:cs/>
-        </w:rPr>
+          <w:cs/>
+        </w:rPr>
+        <w:lastRenderedPageBreak/>
         <w:t>ความปลอดภัยของระบบ</w:t>
       </w:r>
     </w:p>

</xml_diff>